<commit_message>
Read me changes and final documentation
</commit_message>
<xml_diff>
--- a/documents/E-Asset-Implementation-Report.docx
+++ b/documents/E-Asset-Implementation-Report.docx
@@ -2410,7 +2410,7 @@
           <w:szCs w:val="24"/>
           <w:u w:val="single"/>
         </w:rPr>
-        <w:t>Use Case</w:t>
+        <w:t>ER</w:t>
       </w:r>
       <w:r>
         <w:rPr>
@@ -2437,7 +2437,6 @@
     </w:p>
     <w:p>
       <w:pPr>
-        <w:jc w:val="center"/>
         <w:rPr>
           <w:rFonts w:ascii="Times New Roman" w:hAnsi="Times New Roman" w:cs="Times New Roman"/>
           <w:b/>
@@ -2447,15 +2446,117 @@
           <w:u w:val="single"/>
         </w:rPr>
       </w:pPr>
+    </w:p>
+    <w:p>
+      <w:pPr>
+        <w:jc w:val="center"/>
+        <w:rPr>
+          <w:rFonts w:ascii="Times New Roman" w:hAnsi="Times New Roman" w:cs="Times New Roman"/>
+          <w:b/>
+          <w:bCs/>
+          <w:sz w:val="24"/>
+          <w:szCs w:val="24"/>
+          <w:u w:val="single"/>
+        </w:rPr>
+      </w:pPr>
       <w:r>
         <w:rPr>
           <w:noProof/>
         </w:rPr>
         <w:drawing>
-          <wp:inline distT="0" distB="0" distL="0" distR="0" wp14:anchorId="3B590374" wp14:editId="1763F92F">
+          <wp:inline distT="0" distB="0" distL="0" distR="0" wp14:anchorId="0B504B86" wp14:editId="23591E67">
+            <wp:extent cx="6029325" cy="4088799"/>
+            <wp:effectExtent l="0" t="0" r="0" b="6985"/>
+            <wp:docPr id="800986353" name="Picture 1"/>
+            <wp:cNvGraphicFramePr>
+              <a:graphicFrameLocks xmlns:a="http://schemas.openxmlformats.org/drawingml/2006/main" noChangeAspect="1"/>
+            </wp:cNvGraphicFramePr>
+            <a:graphic xmlns:a="http://schemas.openxmlformats.org/drawingml/2006/main">
+              <a:graphicData uri="http://schemas.openxmlformats.org/drawingml/2006/picture">
+                <pic:pic xmlns:pic="http://schemas.openxmlformats.org/drawingml/2006/picture">
+                  <pic:nvPicPr>
+                    <pic:cNvPr id="0" name="Picture 1"/>
+                    <pic:cNvPicPr>
+                      <a:picLocks noChangeAspect="1" noChangeArrowheads="1"/>
+                    </pic:cNvPicPr>
+                  </pic:nvPicPr>
+                  <pic:blipFill>
+                    <a:blip r:embed="rId9" cstate="print">
+                      <a:extLst>
+                        <a:ext uri="{28A0092B-C50C-407E-A947-70E740481C1C}">
+                          <a14:useLocalDpi xmlns:a14="http://schemas.microsoft.com/office/drawing/2010/main" val="0"/>
+                        </a:ext>
+                      </a:extLst>
+                    </a:blip>
+                    <a:srcRect/>
+                    <a:stretch>
+                      <a:fillRect/>
+                    </a:stretch>
+                  </pic:blipFill>
+                  <pic:spPr bwMode="auto">
+                    <a:xfrm>
+                      <a:off x="0" y="0"/>
+                      <a:ext cx="6038496" cy="4095018"/>
+                    </a:xfrm>
+                    <a:prstGeom prst="rect">
+                      <a:avLst/>
+                    </a:prstGeom>
+                    <a:noFill/>
+                    <a:ln>
+                      <a:noFill/>
+                    </a:ln>
+                  </pic:spPr>
+                </pic:pic>
+              </a:graphicData>
+            </a:graphic>
+          </wp:inline>
+        </w:drawing>
+      </w:r>
+    </w:p>
+    <w:p>
+      <w:pPr>
+        <w:rPr>
+          <w:rFonts w:ascii="Times New Roman" w:hAnsi="Times New Roman" w:cs="Times New Roman"/>
+          <w:b/>
+          <w:bCs/>
+          <w:sz w:val="24"/>
+          <w:szCs w:val="24"/>
+          <w:u w:val="single"/>
+        </w:rPr>
+      </w:pPr>
+      <w:r>
+        <w:rPr>
+          <w:rFonts w:ascii="Times New Roman" w:hAnsi="Times New Roman" w:cs="Times New Roman"/>
+          <w:b/>
+          <w:bCs/>
+          <w:sz w:val="24"/>
+          <w:szCs w:val="24"/>
+          <w:u w:val="single"/>
+        </w:rPr>
+        <w:lastRenderedPageBreak/>
+        <w:t>Use Case Diagram:</w:t>
+      </w:r>
+    </w:p>
+    <w:p>
+      <w:pPr>
+        <w:rPr>
+          <w:rFonts w:ascii="Times New Roman" w:hAnsi="Times New Roman" w:cs="Times New Roman"/>
+          <w:b/>
+          <w:bCs/>
+          <w:sz w:val="24"/>
+          <w:szCs w:val="24"/>
+          <w:u w:val="single"/>
+        </w:rPr>
+      </w:pPr>
+      <w:r>
+        <w:rPr>
+          <w:noProof/>
+        </w:rPr>
+        <w:drawing>
+          <wp:inline distT="0" distB="0" distL="0" distR="0" wp14:anchorId="641A029B" wp14:editId="54E2ED64">
             <wp:extent cx="4339771" cy="3401234"/>
             <wp:effectExtent l="0" t="0" r="3810" b="8890"/>
-            <wp:docPr id="593526361" name="Picture 4"/>
+            <wp:docPr id="1420606238" name="Picture 1420606238"/>
             <wp:cNvGraphicFramePr>
               <a:graphicFrameLocks xmlns:a="http://schemas.openxmlformats.org/drawingml/2006/main" noChangeAspect="1"/>
             </wp:cNvGraphicFramePr>
@@ -2469,7 +2570,7 @@
                     </pic:cNvPicPr>
                   </pic:nvPicPr>
                   <pic:blipFill>
-                    <a:blip r:embed="rId9">
+                    <a:blip r:embed="rId10">
                       <a:extLst>
                         <a:ext uri="{28A0092B-C50C-407E-A947-70E740481C1C}">
                           <a14:useLocalDpi xmlns:a14="http://schemas.microsoft.com/office/drawing/2010/main" val="0"/>
@@ -2500,30 +2601,6 @@
           </wp:inline>
         </w:drawing>
       </w:r>
-    </w:p>
-    <w:p>
-      <w:pPr>
-        <w:rPr>
-          <w:rFonts w:ascii="Times New Roman" w:hAnsi="Times New Roman" w:cs="Times New Roman"/>
-          <w:b/>
-          <w:bCs/>
-          <w:sz w:val="24"/>
-          <w:szCs w:val="24"/>
-          <w:u w:val="single"/>
-        </w:rPr>
-      </w:pPr>
-    </w:p>
-    <w:p>
-      <w:pPr>
-        <w:rPr>
-          <w:rFonts w:ascii="Times New Roman" w:hAnsi="Times New Roman" w:cs="Times New Roman"/>
-          <w:b/>
-          <w:bCs/>
-          <w:sz w:val="24"/>
-          <w:szCs w:val="24"/>
-          <w:u w:val="single"/>
-        </w:rPr>
-      </w:pPr>
     </w:p>
     <w:p>
       <w:pPr>

</xml_diff>